<commit_message>
updated the document for workflow
</commit_message>
<xml_diff>
--- a/Workflow.docx
+++ b/Workflow.docx
@@ -139,8 +139,6 @@
           </wp:inline>
         </w:drawing>
       </w:r>
-      <w:bookmarkStart w:id="0" w:name="_GoBack"/>
-      <w:bookmarkEnd w:id="0"/>
     </w:p>
     <w:p>
       <w:pPr>
@@ -1297,16 +1295,6 @@
       </w:r>
     </w:p>
     <w:p>
-      <w:pPr>
-        <w:rPr>
-          <w:rFonts w:hint="default"/>
-          <w:b/>
-          <w:bCs/>
-          <w:sz w:val="24"/>
-          <w:szCs w:val="24"/>
-          <w:lang w:val="en-US" w:eastAsia="zh-CN"/>
-        </w:rPr>
-      </w:pPr>
       <w:r>
         <w:drawing>
           <wp:inline distT="0" distB="0" distL="114300" distR="114300">
@@ -1351,6 +1339,128 @@
         </w:drawing>
       </w:r>
     </w:p>
+    <w:p>
+      <w:pPr>
+        <w:rPr>
+          <w:rFonts w:hint="default"/>
+          <w:lang w:val="en-US" w:eastAsia="zh-CN"/>
+        </w:rPr>
+      </w:pPr>
+      <w:r>
+        <w:rPr>
+          <w:rFonts w:hint="eastAsia"/>
+          <w:lang w:val="en-US" w:eastAsia="zh-CN"/>
+        </w:rPr>
+        <w:t>11 if you can not be able to run the file about .psl. Please right click the Powershell choose the  administrator to run.Then configure according to the following steps(1 and 2)</w:t>
+      </w:r>
+    </w:p>
+    <w:p>
+      <w:pPr>
+        <w:numPr>
+          <w:ilvl w:val="0"/>
+          <w:numId w:val="1"/>
+        </w:numPr>
+        <w:rPr>
+          <w:rFonts w:hint="default"/>
+          <w:b/>
+          <w:bCs/>
+          <w:sz w:val="28"/>
+          <w:szCs w:val="28"/>
+          <w:lang w:val="en-US" w:eastAsia="zh-CN"/>
+        </w:rPr>
+      </w:pPr>
+      <w:r>
+        <w:rPr>
+          <w:rFonts w:hint="default"/>
+          <w:b/>
+          <w:bCs/>
+          <w:sz w:val="28"/>
+          <w:szCs w:val="28"/>
+          <w:lang w:val="en-US" w:eastAsia="zh-CN"/>
+        </w:rPr>
+        <w:t>Set-ExecutionPolicy RemoteSigned</w:t>
+      </w:r>
+    </w:p>
+    <w:p>
+      <w:pPr>
+        <w:rPr>
+          <w:rFonts w:hint="default"/>
+          <w:lang w:val="en-US" w:eastAsia="zh-CN"/>
+        </w:rPr>
+      </w:pPr>
+      <w:r>
+        <w:rPr>
+          <w:rFonts w:hint="default"/>
+          <w:lang w:val="en-US" w:eastAsia="zh-CN"/>
+        </w:rPr>
+        <w:t>This will allow you to run signed scripts on your local computer. Depending on your environment and security needs, you can also choose other execution strategies. But please note that changing the execution policy may have an impact on system security, please proceed with caution</w:t>
+      </w:r>
+    </w:p>
+    <w:p>
+      <w:pPr>
+        <w:numPr>
+          <w:ilvl w:val="0"/>
+          <w:numId w:val="1"/>
+        </w:numPr>
+        <w:ind w:left="0" w:leftChars="0" w:firstLine="0" w:firstLineChars="0"/>
+        <w:rPr>
+          <w:rFonts w:hint="eastAsia"/>
+          <w:b/>
+          <w:bCs/>
+          <w:sz w:val="28"/>
+          <w:szCs w:val="28"/>
+          <w:lang w:val="en-US" w:eastAsia="zh-CN"/>
+        </w:rPr>
+      </w:pPr>
+      <w:r>
+        <w:rPr>
+          <w:rFonts w:hint="eastAsia"/>
+          <w:b/>
+          <w:bCs/>
+          <w:sz w:val="28"/>
+          <w:szCs w:val="28"/>
+          <w:lang w:val="en-US" w:eastAsia="zh-CN"/>
+        </w:rPr>
+        <w:t xml:space="preserve"> 'C:\actions-runner\_work\_temp\f1f17458-82ad-40fa-8150-bd92c0c2aadd.ps1' -Force</w:t>
+      </w:r>
+    </w:p>
+    <w:p>
+      <w:pPr>
+        <w:numPr>
+          <w:numId w:val="0"/>
+        </w:numPr>
+        <w:ind w:leftChars="0"/>
+        <w:rPr>
+          <w:rFonts w:hint="eastAsia"/>
+          <w:b w:val="0"/>
+          <w:bCs w:val="0"/>
+          <w:sz w:val="22"/>
+          <w:szCs w:val="22"/>
+          <w:lang w:val="en-US" w:eastAsia="zh-CN"/>
+        </w:rPr>
+      </w:pPr>
+      <w:r>
+        <w:rPr>
+          <w:rFonts w:hint="eastAsia"/>
+          <w:b w:val="0"/>
+          <w:bCs w:val="0"/>
+          <w:sz w:val="22"/>
+          <w:szCs w:val="22"/>
+          <w:lang w:val="en-US" w:eastAsia="zh-CN"/>
+        </w:rPr>
+        <w:t>The -Force parameter can bypass the restrictions of the execution policy and allow the execution of script files.</w:t>
+      </w:r>
+      <w:bookmarkStart w:id="0" w:name="_GoBack"/>
+      <w:bookmarkEnd w:id="0"/>
+    </w:p>
+    <w:p>
+      <w:pPr>
+        <w:rPr>
+          <w:rFonts w:hint="default"/>
+          <w:lang w:val="en-US" w:eastAsia="zh-CN"/>
+        </w:rPr>
+      </w:pPr>
+    </w:p>
     <w:sectPr>
       <w:pgSz w:w="11906" w:h="16838"/>
       <w:pgMar w:top="1440" w:right="1800" w:bottom="1440" w:left="1800" w:header="851" w:footer="992" w:gutter="0"/>
@@ -1409,6 +1519,26 @@
     </w:p>
   </w:footnote>
 </w:footnotes>
+</file>
+
+<file path=word/numbering.xml><?xml version="1.0" encoding="utf-8"?>
+<w:numbering xmlns:wpc="http://schemas.microsoft.com/office/word/2010/wordprocessingCanvas" xmlns:mc="http://schemas.openxmlformats.org/markup-compatibility/2006" xmlns:o="urn:schemas-microsoft-com:office:office" xmlns:r="http://schemas.openxmlformats.org/officeDocument/2006/relationships" xmlns:m="http://schemas.openxmlformats.org/officeDocument/2006/math" xmlns:v="urn:schemas-microsoft-com:vml" xmlns:wp14="http://schemas.microsoft.com/office/word/2010/wordprocessingDrawing" xmlns:wp="http://schemas.openxmlformats.org/drawingml/2006/wordprocessingDrawing" xmlns:w10="urn:schemas-microsoft-com:office:word" xmlns:w="http://schemas.openxmlformats.org/wordprocessingml/2006/main" xmlns:w14="http://schemas.microsoft.com/office/word/2010/wordml" xmlns:wpg="http://schemas.microsoft.com/office/word/2010/wordprocessingGroup" xmlns:wpi="http://schemas.microsoft.com/office/word/2010/wordprocessingInk" xmlns:wne="http://schemas.microsoft.com/office/word/2006/wordml" xmlns:wps="http://schemas.microsoft.com/office/word/2010/wordprocessingShape" xmlns:wpsCustomData="http://www.wps.cn/officeDocument/2013/wpsCustomData" mc:Ignorable="w14 wp14">
+  <w:abstractNum w:abstractNumId="0">
+    <w:nsid w:val="F8C60C19"/>
+    <w:multiLevelType w:val="singleLevel"/>
+    <w:tmpl w:val="F8C60C19"/>
+    <w:lvl w:ilvl="0" w:tentative="0">
+      <w:start w:val="1"/>
+      <w:numFmt w:val="decimal"/>
+      <w:suff w:val="space"/>
+      <w:lvlText w:val="%1."/>
+      <w:lvlJc w:val="left"/>
+    </w:lvl>
+  </w:abstractNum>
+  <w:num w:numId="1">
+    <w:abstractNumId w:val="0"/>
+  </w:num>
+</w:numbering>
 </file>
 
 <file path=word/styles.xml><?xml version="1.0" encoding="utf-8"?>

</xml_diff>